<commit_message>
ajuste en la documentación
</commit_message>
<xml_diff>
--- a/Resultados del ejercicio 1 semillero.docx
+++ b/Resultados del ejercicio 1 semillero.docx
@@ -625,7 +625,7 @@
           <w:r>
             <w:fldChar w:fldCharType="separate"/>
           </w:r>
-          <w:hyperlink w:anchor="_Toc79488972" w:history="1">
+          <w:hyperlink w:anchor="_Toc79489586" w:history="1">
             <w:r>
               <w:rPr>
                 <w:rStyle w:val="Hipervnculo"/>
@@ -652,7 +652,7 @@
                 <w:noProof/>
                 <w:webHidden/>
               </w:rPr>
-              <w:instrText xml:space="preserve"> PAGEREF _Toc79488972 \h </w:instrText>
+              <w:instrText xml:space="preserve"> PAGEREF _Toc79489586 \h </w:instrText>
             </w:r>
             <w:r>
               <w:rPr>
@@ -695,7 +695,7 @@
               <w:lang w:eastAsia="es-CO"/>
             </w:rPr>
           </w:pPr>
-          <w:hyperlink w:anchor="_Toc79488973" w:history="1">
+          <w:hyperlink w:anchor="_Toc79489587" w:history="1">
             <w:r>
               <w:rPr>
                 <w:rStyle w:val="Hipervnculo"/>
@@ -722,7 +722,7 @@
                 <w:noProof/>
                 <w:webHidden/>
               </w:rPr>
-              <w:instrText xml:space="preserve"> PAGEREF _Toc79488973 \h </w:instrText>
+              <w:instrText xml:space="preserve"> PAGEREF _Toc79489587 \h </w:instrText>
             </w:r>
             <w:r>
               <w:rPr>
@@ -765,7 +765,7 @@
               <w:lang w:eastAsia="es-CO"/>
             </w:rPr>
           </w:pPr>
-          <w:hyperlink w:anchor="_Toc79488974" w:history="1">
+          <w:hyperlink w:anchor="_Toc79489588" w:history="1">
             <w:r>
               <w:rPr>
                 <w:rStyle w:val="Hipervnculo"/>
@@ -792,7 +792,7 @@
                 <w:noProof/>
                 <w:webHidden/>
               </w:rPr>
-              <w:instrText xml:space="preserve"> PAGEREF _Toc79488974 \h </w:instrText>
+              <w:instrText xml:space="preserve"> PAGEREF _Toc79489588 \h </w:instrText>
             </w:r>
             <w:r>
               <w:rPr>
@@ -835,7 +835,7 @@
               <w:lang w:eastAsia="es-CO"/>
             </w:rPr>
           </w:pPr>
-          <w:hyperlink w:anchor="_Toc79488975" w:history="1">
+          <w:hyperlink w:anchor="_Toc79489589" w:history="1">
             <w:r>
               <w:rPr>
                 <w:rStyle w:val="Hipervnculo"/>
@@ -862,7 +862,7 @@
                 <w:noProof/>
                 <w:webHidden/>
               </w:rPr>
-              <w:instrText xml:space="preserve"> PAGEREF _Toc79488975 \h </w:instrText>
+              <w:instrText xml:space="preserve"> PAGEREF _Toc79489589 \h </w:instrText>
             </w:r>
             <w:r>
               <w:rPr>
@@ -905,7 +905,7 @@
               <w:lang w:eastAsia="es-CO"/>
             </w:rPr>
           </w:pPr>
-          <w:hyperlink w:anchor="_Toc79488976" w:history="1">
+          <w:hyperlink w:anchor="_Toc79489590" w:history="1">
             <w:r>
               <w:rPr>
                 <w:rStyle w:val="Hipervnculo"/>
@@ -932,7 +932,7 @@
                 <w:noProof/>
                 <w:webHidden/>
               </w:rPr>
-              <w:instrText xml:space="preserve"> PAGEREF _Toc79488976 \h </w:instrText>
+              <w:instrText xml:space="preserve"> PAGEREF _Toc79489590 \h </w:instrText>
             </w:r>
             <w:r>
               <w:rPr>
@@ -975,7 +975,7 @@
               <w:lang w:eastAsia="es-CO"/>
             </w:rPr>
           </w:pPr>
-          <w:hyperlink w:anchor="_Toc79488977" w:history="1">
+          <w:hyperlink w:anchor="_Toc79489591" w:history="1">
             <w:r>
               <w:rPr>
                 <w:rStyle w:val="Hipervnculo"/>
@@ -1002,7 +1002,7 @@
                 <w:noProof/>
                 <w:webHidden/>
               </w:rPr>
-              <w:instrText xml:space="preserve"> PAGEREF _Toc79488977 \h </w:instrText>
+              <w:instrText xml:space="preserve"> PAGEREF _Toc79489591 \h </w:instrText>
             </w:r>
             <w:r>
               <w:rPr>
@@ -1045,7 +1045,7 @@
               <w:lang w:eastAsia="es-CO"/>
             </w:rPr>
           </w:pPr>
-          <w:hyperlink w:anchor="_Toc79488978" w:history="1">
+          <w:hyperlink w:anchor="_Toc79489592" w:history="1">
             <w:r>
               <w:rPr>
                 <w:rStyle w:val="Hipervnculo"/>
@@ -1072,7 +1072,7 @@
                 <w:noProof/>
                 <w:webHidden/>
               </w:rPr>
-              <w:instrText xml:space="preserve"> PAGEREF _Toc79488978 \h </w:instrText>
+              <w:instrText xml:space="preserve"> PAGEREF _Toc79489592 \h </w:instrText>
             </w:r>
             <w:r>
               <w:rPr>
@@ -1115,7 +1115,7 @@
               <w:lang w:eastAsia="es-CO"/>
             </w:rPr>
           </w:pPr>
-          <w:hyperlink w:anchor="_Toc79488979" w:history="1">
+          <w:hyperlink w:anchor="_Toc79489593" w:history="1">
             <w:r>
               <w:rPr>
                 <w:rStyle w:val="Hipervnculo"/>
@@ -1142,7 +1142,7 @@
                 <w:noProof/>
                 <w:webHidden/>
               </w:rPr>
-              <w:instrText xml:space="preserve"> PAGEREF _Toc79488979 \h </w:instrText>
+              <w:instrText xml:space="preserve"> PAGEREF _Toc79489593 \h </w:instrText>
             </w:r>
             <w:r>
               <w:rPr>
@@ -1185,7 +1185,7 @@
               <w:lang w:eastAsia="es-CO"/>
             </w:rPr>
           </w:pPr>
-          <w:hyperlink w:anchor="_Toc79488980" w:history="1">
+          <w:hyperlink w:anchor="_Toc79489594" w:history="1">
             <w:r>
               <w:rPr>
                 <w:rStyle w:val="Hipervnculo"/>
@@ -1212,7 +1212,7 @@
                 <w:noProof/>
                 <w:webHidden/>
               </w:rPr>
-              <w:instrText xml:space="preserve"> PAGEREF _Toc79488980 \h </w:instrText>
+              <w:instrText xml:space="preserve"> PAGEREF _Toc79489594 \h </w:instrText>
             </w:r>
             <w:r>
               <w:rPr>
@@ -1255,7 +1255,7 @@
               <w:lang w:eastAsia="es-CO"/>
             </w:rPr>
           </w:pPr>
-          <w:hyperlink w:anchor="_Toc79488981" w:history="1">
+          <w:hyperlink w:anchor="_Toc79489595" w:history="1">
             <w:r>
               <w:rPr>
                 <w:rStyle w:val="Hipervnculo"/>
@@ -1282,7 +1282,7 @@
                 <w:noProof/>
                 <w:webHidden/>
               </w:rPr>
-              <w:instrText xml:space="preserve"> PAGEREF _Toc79488981 \h </w:instrText>
+              <w:instrText xml:space="preserve"> PAGEREF _Toc79489595 \h </w:instrText>
             </w:r>
             <w:r>
               <w:rPr>
@@ -1325,7 +1325,7 @@
               <w:lang w:eastAsia="es-CO"/>
             </w:rPr>
           </w:pPr>
-          <w:hyperlink w:anchor="_Toc79488982" w:history="1">
+          <w:hyperlink w:anchor="_Toc79489596" w:history="1">
             <w:r>
               <w:rPr>
                 <w:rStyle w:val="Hipervnculo"/>
@@ -1352,7 +1352,7 @@
                 <w:noProof/>
                 <w:webHidden/>
               </w:rPr>
-              <w:instrText xml:space="preserve"> PAGEREF _Toc79488982 \h </w:instrText>
+              <w:instrText xml:space="preserve"> PAGEREF _Toc79489596 \h </w:instrText>
             </w:r>
             <w:r>
               <w:rPr>
@@ -1395,7 +1395,7 @@
               <w:lang w:eastAsia="es-CO"/>
             </w:rPr>
           </w:pPr>
-          <w:hyperlink w:anchor="_Toc79488983" w:history="1">
+          <w:hyperlink w:anchor="_Toc79489597" w:history="1">
             <w:r>
               <w:rPr>
                 <w:rStyle w:val="Hipervnculo"/>
@@ -1422,7 +1422,7 @@
                 <w:noProof/>
                 <w:webHidden/>
               </w:rPr>
-              <w:instrText xml:space="preserve"> PAGEREF _Toc79488983 \h </w:instrText>
+              <w:instrText xml:space="preserve"> PAGEREF _Toc79489597 \h </w:instrText>
             </w:r>
             <w:r>
               <w:rPr>
@@ -1465,7 +1465,7 @@
               <w:lang w:eastAsia="es-CO"/>
             </w:rPr>
           </w:pPr>
-          <w:hyperlink w:anchor="_Toc79488984" w:history="1">
+          <w:hyperlink w:anchor="_Toc79489598" w:history="1">
             <w:r>
               <w:rPr>
                 <w:rStyle w:val="Hipervnculo"/>
@@ -1492,7 +1492,7 @@
                 <w:noProof/>
                 <w:webHidden/>
               </w:rPr>
-              <w:instrText xml:space="preserve"> PAGEREF _Toc79488984 \h </w:instrText>
+              <w:instrText xml:space="preserve"> PAGEREF _Toc79489598 \h </w:instrText>
             </w:r>
             <w:r>
               <w:rPr>
@@ -1535,7 +1535,7 @@
               <w:lang w:eastAsia="es-CO"/>
             </w:rPr>
           </w:pPr>
-          <w:hyperlink w:anchor="_Toc79488985" w:history="1">
+          <w:hyperlink w:anchor="_Toc79489599" w:history="1">
             <w:r>
               <w:rPr>
                 <w:rStyle w:val="Hipervnculo"/>
@@ -1562,7 +1562,7 @@
                 <w:noProof/>
                 <w:webHidden/>
               </w:rPr>
-              <w:instrText xml:space="preserve"> PAGEREF _Toc79488985 \h </w:instrText>
+              <w:instrText xml:space="preserve"> PAGEREF _Toc79489599 \h </w:instrText>
             </w:r>
             <w:r>
               <w:rPr>
@@ -1583,6 +1583,76 @@
                 <w:webHidden/>
               </w:rPr>
               <w:t>8</w:t>
+            </w:r>
+            <w:r>
+              <w:rPr>
+                <w:noProof/>
+                <w:webHidden/>
+              </w:rPr>
+              <w:fldChar w:fldCharType="end"/>
+            </w:r>
+          </w:hyperlink>
+        </w:p>
+        <w:p>
+          <w:pPr>
+            <w:pStyle w:val="TDC1"/>
+            <w:tabs>
+              <w:tab w:val="right" w:leader="dot" w:pos="8828"/>
+            </w:tabs>
+            <w:rPr>
+              <w:rFonts w:eastAsiaTheme="minorEastAsia"/>
+              <w:noProof/>
+              <w:lang w:eastAsia="es-CO"/>
+            </w:rPr>
+          </w:pPr>
+          <w:hyperlink w:anchor="_Toc79489600" w:history="1">
+            <w:r>
+              <w:rPr>
+                <w:rStyle w:val="Hipervnculo"/>
+                <w:noProof/>
+              </w:rPr>
+              <w:t>MONGODB COMPASS</w:t>
+            </w:r>
+            <w:r>
+              <w:rPr>
+                <w:noProof/>
+                <w:webHidden/>
+              </w:rPr>
+              <w:tab/>
+            </w:r>
+            <w:r>
+              <w:rPr>
+                <w:noProof/>
+                <w:webHidden/>
+              </w:rPr>
+              <w:fldChar w:fldCharType="begin"/>
+            </w:r>
+            <w:r>
+              <w:rPr>
+                <w:noProof/>
+                <w:webHidden/>
+              </w:rPr>
+              <w:instrText xml:space="preserve"> PAGEREF _Toc79489600 \h </w:instrText>
+            </w:r>
+            <w:r>
+              <w:rPr>
+                <w:noProof/>
+                <w:webHidden/>
+              </w:rPr>
+            </w:r>
+            <w:r>
+              <w:rPr>
+                <w:noProof/>
+                <w:webHidden/>
+              </w:rPr>
+              <w:fldChar w:fldCharType="separate"/>
+            </w:r>
+            <w:r>
+              <w:rPr>
+                <w:noProof/>
+                <w:webHidden/>
+              </w:rPr>
+              <w:t>9</w:t>
             </w:r>
             <w:r>
               <w:rPr>
@@ -1627,7 +1697,7 @@
       <w:pPr>
         <w:pStyle w:val="Ttulo1"/>
       </w:pPr>
-      <w:bookmarkStart w:id="0" w:name="_Toc79488972"/>
+      <w:bookmarkStart w:id="0" w:name="_Toc79489586"/>
       <w:r>
         <w:lastRenderedPageBreak/>
         <w:t>Registro de Productos por POSTMAN</w:t>
@@ -1639,7 +1709,7 @@
       <w:pPr>
         <w:pStyle w:val="Ttulo2"/>
       </w:pPr>
-      <w:bookmarkStart w:id="1" w:name="_Toc79488973"/>
+      <w:bookmarkStart w:id="1" w:name="_Toc79489587"/>
       <w:r>
         <w:t>Producto 1</w:t>
       </w:r>
@@ -1691,7 +1761,7 @@
       <w:pPr>
         <w:pStyle w:val="Ttulo2"/>
       </w:pPr>
-      <w:bookmarkStart w:id="2" w:name="_Toc79488974"/>
+      <w:bookmarkStart w:id="2" w:name="_Toc79489588"/>
       <w:r>
         <w:t>Producto 2</w:t>
       </w:r>
@@ -1744,7 +1814,7 @@
       <w:pPr>
         <w:pStyle w:val="Ttulo2"/>
       </w:pPr>
-      <w:bookmarkStart w:id="3" w:name="_Toc79488975"/>
+      <w:bookmarkStart w:id="3" w:name="_Toc79489589"/>
       <w:r>
         <w:lastRenderedPageBreak/>
         <w:t>Producto3</w:t>
@@ -1797,7 +1867,7 @@
       <w:pPr>
         <w:pStyle w:val="Ttulo2"/>
       </w:pPr>
-      <w:bookmarkStart w:id="4" w:name="_Toc79488976"/>
+      <w:bookmarkStart w:id="4" w:name="_Toc79489590"/>
       <w:r>
         <w:t>Producto4</w:t>
       </w:r>
@@ -1849,7 +1919,7 @@
       <w:pPr>
         <w:pStyle w:val="Ttulo2"/>
       </w:pPr>
-      <w:bookmarkStart w:id="5" w:name="_Toc79488977"/>
+      <w:bookmarkStart w:id="5" w:name="_Toc79489591"/>
       <w:r>
         <w:lastRenderedPageBreak/>
         <w:t>Producto5</w:t>
@@ -1918,7 +1988,7 @@
       <w:pPr>
         <w:pStyle w:val="Ttulo1"/>
       </w:pPr>
-      <w:bookmarkStart w:id="6" w:name="_Toc79488978"/>
+      <w:bookmarkStart w:id="6" w:name="_Toc79489592"/>
       <w:r>
         <w:lastRenderedPageBreak/>
         <w:t>Registro de almacén por POSTMAN</w:t>
@@ -1933,7 +2003,7 @@
       <w:pPr>
         <w:pStyle w:val="Ttulo2"/>
       </w:pPr>
-      <w:bookmarkStart w:id="7" w:name="_Toc79488979"/>
+      <w:bookmarkStart w:id="7" w:name="_Toc79489593"/>
       <w:r>
         <w:t>Almacén1</w:t>
       </w:r>
@@ -1985,7 +2055,7 @@
       <w:pPr>
         <w:pStyle w:val="Ttulo2"/>
       </w:pPr>
-      <w:bookmarkStart w:id="8" w:name="_Toc79488980"/>
+      <w:bookmarkStart w:id="8" w:name="_Toc79489594"/>
       <w:r>
         <w:t>Almacén2</w:t>
       </w:r>
@@ -2037,7 +2107,7 @@
       <w:pPr>
         <w:pStyle w:val="Ttulo2"/>
       </w:pPr>
-      <w:bookmarkStart w:id="9" w:name="_Toc79488981"/>
+      <w:bookmarkStart w:id="9" w:name="_Toc79489595"/>
       <w:r>
         <w:lastRenderedPageBreak/>
         <w:t>Almacén3</w:t>
@@ -2090,7 +2160,7 @@
       <w:pPr>
         <w:pStyle w:val="Ttulo2"/>
       </w:pPr>
-      <w:bookmarkStart w:id="10" w:name="_Toc79488982"/>
+      <w:bookmarkStart w:id="10" w:name="_Toc79489596"/>
       <w:r>
         <w:t>Almacén4</w:t>
       </w:r>
@@ -2142,7 +2212,7 @@
       <w:pPr>
         <w:pStyle w:val="Ttulo2"/>
       </w:pPr>
-      <w:bookmarkStart w:id="11" w:name="_Toc79488983"/>
+      <w:bookmarkStart w:id="11" w:name="_Toc79489597"/>
       <w:r>
         <w:lastRenderedPageBreak/>
         <w:t>Almacén5</w:t>
@@ -2211,7 +2281,7 @@
       <w:pPr>
         <w:pStyle w:val="Ttulo1"/>
       </w:pPr>
-      <w:bookmarkStart w:id="12" w:name="_Toc79488984"/>
+      <w:bookmarkStart w:id="12" w:name="_Toc79489598"/>
       <w:r>
         <w:lastRenderedPageBreak/>
         <w:t xml:space="preserve">Listar los </w:t>
@@ -2274,7 +2344,7 @@
       <w:pPr>
         <w:pStyle w:val="Ttulo1"/>
       </w:pPr>
-      <w:bookmarkStart w:id="13" w:name="_Toc79488985"/>
+      <w:bookmarkStart w:id="13" w:name="_Toc79489599"/>
       <w:r>
         <w:t xml:space="preserve">Listar los </w:t>
       </w:r>
@@ -2335,10 +2405,12 @@
       <w:pPr>
         <w:pStyle w:val="Ttulo1"/>
       </w:pPr>
+      <w:bookmarkStart w:id="14" w:name="_Toc79489600"/>
       <w:r>
         <w:lastRenderedPageBreak/>
         <w:t>MONGODB COMPASS</w:t>
       </w:r>
+      <w:bookmarkEnd w:id="14"/>
     </w:p>
     <w:p/>
     <w:p>
@@ -3173,6 +3245,7 @@
     <w:rsidRoot w:val="00FC10EF"/>
     <w:rsid w:val="002025FF"/>
     <w:rsid w:val="004E7D21"/>
+    <w:rsid w:val="00593261"/>
     <w:rsid w:val="00924305"/>
     <w:rsid w:val="00FC10EF"/>
   </w:rsids>

</xml_diff>